<commit_message>
epub + first pdf made
</commit_message>
<xml_diff>
--- a/docx/01titlepage.docx
+++ b/docx/01titlepage.docx
@@ -9,13 +9,27 @@
           <w:rFonts w:eastAsia="Palatino"/>
         </w:rPr>
       </w:pPr>
+      <w:bookmarkStart w:id="0" w:name="_GoBack"/>
       <w:r>
         <w:rPr>
           <w:rFonts w:eastAsia="Palatino"/>
         </w:rPr>
-        <w:t>Algorithmic Anxiety in Contemporary Art – A Kierkegaardian Inquiry into the Imaginary of Possibility</w:t>
+        <w:t>Algorithmic Anxiety in Contemporary Art</w:t>
+      </w:r>
+      <w:r>
+        <w:rPr>
+          <w:rFonts w:eastAsia="Palatino"/>
+        </w:rPr>
+        <w:t>:</w:t>
+      </w:r>
+      <w:r>
+        <w:rPr>
+          <w:rFonts w:eastAsia="Palatino"/>
+        </w:rPr>
+        <w:t xml:space="preserve"> A Kierkegaardian Inquiry into the Imaginary of Possibility</w:t>
       </w:r>
     </w:p>
+    <w:bookmarkEnd w:id="0"/>
     <w:p>
       <w:pPr>
         <w:ind w:right="-395"/>
@@ -24,8 +38,6 @@
           <w:b/>
         </w:rPr>
       </w:pPr>
-      <w:bookmarkStart w:id="0" w:name="_GoBack"/>
-      <w:bookmarkEnd w:id="0"/>
     </w:p>
     <w:p>
       <w:pPr>

</xml_diff>